<commit_message>
Se modifico la funcion de Scroll de quienes somos y se incluye mi presentacion en el word que subio Paola
</commit_message>
<xml_diff>
--- a/DECOTHAPP.docx
+++ b/DECOTHAPP.docx
@@ -1,6 +1,6 @@
 
 <file path=word/document.xml><?xml version="1.0" encoding="utf-8"?>
-<w:document xmlns:wpc="http://schemas.microsoft.com/office/word/2010/wordprocessingCanvas" xmlns:cx="http://schemas.microsoft.com/office/drawing/2014/chartex" xmlns:mc="http://schemas.openxmlformats.org/markup-compatibility/2006" xmlns:o="urn:schemas-microsoft-com:office:office" xmlns:r="http://schemas.openxmlformats.org/officeDocument/2006/relationships" xmlns:m="http://schemas.openxmlformats.org/officeDocument/2006/math" xmlns:v="urn:schemas-microsoft-com:vml" xmlns:wp14="http://schemas.microsoft.com/office/word/2010/wordprocessingDrawing" xmlns:wp="http://schemas.openxmlformats.org/drawingml/2006/wordprocessingDrawing" xmlns:w10="urn:schemas-microsoft-com:office:word" xmlns:w="http://schemas.openxmlformats.org/wordprocessingml/2006/main" xmlns:w14="http://schemas.microsoft.com/office/word/2010/wordml" xmlns:w15="http://schemas.microsoft.com/office/word/2012/wordml" xmlns:w16se="http://schemas.microsoft.com/office/word/2015/wordml/symex" xmlns:wpg="http://schemas.microsoft.com/office/word/2010/wordprocessingGroup" xmlns:wpi="http://schemas.microsoft.com/office/word/2010/wordprocessingInk" xmlns:wne="http://schemas.microsoft.com/office/word/2006/wordml" xmlns:wps="http://schemas.microsoft.com/office/word/2010/wordprocessingShape" mc:Ignorable="w14 w15 w16se wp14">
+<w:document xmlns:wpc="http://schemas.microsoft.com/office/word/2010/wordprocessingCanvas" xmlns:cx="http://schemas.microsoft.com/office/drawing/2014/chartex" xmlns:cx1="http://schemas.microsoft.com/office/drawing/2015/9/8/chartex" xmlns:cx2="http://schemas.microsoft.com/office/drawing/2015/10/21/chartex" xmlns:cx3="http://schemas.microsoft.com/office/drawing/2016/5/9/chartex" xmlns:cx4="http://schemas.microsoft.com/office/drawing/2016/5/10/chartex" xmlns:cx5="http://schemas.microsoft.com/office/drawing/2016/5/11/chartex" xmlns:cx6="http://schemas.microsoft.com/office/drawing/2016/5/12/chartex" xmlns:cx7="http://schemas.microsoft.com/office/drawing/2016/5/13/chartex" xmlns:cx8="http://schemas.microsoft.com/office/drawing/2016/5/14/chartex" xmlns:mc="http://schemas.openxmlformats.org/markup-compatibility/2006" xmlns:aink="http://schemas.microsoft.com/office/drawing/2016/ink" xmlns:am3d="http://schemas.microsoft.com/office/drawing/2017/model3d" xmlns:o="urn:schemas-microsoft-com:office:office" xmlns:r="http://schemas.openxmlformats.org/officeDocument/2006/relationships" xmlns:m="http://schemas.openxmlformats.org/officeDocument/2006/math" xmlns:v="urn:schemas-microsoft-com:vml" xmlns:wp14="http://schemas.microsoft.com/office/word/2010/wordprocessingDrawing" xmlns:wp="http://schemas.openxmlformats.org/drawingml/2006/wordprocessingDrawing" xmlns:w10="urn:schemas-microsoft-com:office:word" xmlns:w="http://schemas.openxmlformats.org/wordprocessingml/2006/main" xmlns:w14="http://schemas.microsoft.com/office/word/2010/wordml" xmlns:w15="http://schemas.microsoft.com/office/word/2012/wordml" xmlns:w16cex="http://schemas.microsoft.com/office/word/2018/wordml/cex" xmlns:w16cid="http://schemas.microsoft.com/office/word/2016/wordml/cid" xmlns:w16="http://schemas.microsoft.com/office/word/2018/wordml" xmlns:w16sdtdh="http://schemas.microsoft.com/office/word/2020/wordml/sdtdatahash" xmlns:w16se="http://schemas.microsoft.com/office/word/2015/wordml/symex" xmlns:wpg="http://schemas.microsoft.com/office/word/2010/wordprocessingGroup" xmlns:wpi="http://schemas.microsoft.com/office/word/2010/wordprocessingInk" xmlns:wne="http://schemas.microsoft.com/office/word/2006/wordml" xmlns:wps="http://schemas.microsoft.com/office/word/2010/wordprocessingShape" mc:Ignorable="w14 w15 w16se w16cid w16 w16cex w16sdtdh wp14">
   <w:body>
     <w:p>
       <w:r>
@@ -101,10 +101,120 @@
         <w:t xml:space="preserve"> que tenemos como país como provincia y en los distintos municipios. Y desde allí abordar los problemas y las posibles soluciones, Soy Esposa, Mamá y Abuela. Y cada día creo en que una sola persona puede comenzar un gran cambio, es solo cuestión de proponérselo.</w:t>
       </w:r>
     </w:p>
-    <w:p>
-      <w:bookmarkStart w:id="0" w:name="_GoBack"/>
-      <w:bookmarkEnd w:id="0"/>
-    </w:p>
+    <w:p/>
+    <w:p>
+      <w:pPr>
+        <w:rPr>
+          <w:lang w:val="es-AR"/>
+        </w:rPr>
+      </w:pPr>
+      <w:r>
+        <w:rPr>
+          <w:lang w:val="es-AR"/>
+        </w:rPr>
+        <w:t xml:space="preserve">Hoy quiero hablarles un poco sobre mí, mi trabajo y lo que creo. Soy </w:t>
+      </w:r>
+      <w:r>
+        <w:rPr>
+          <w:lang w:val="es-AR"/>
+        </w:rPr>
+        <w:t xml:space="preserve">Luis Salazar </w:t>
+      </w:r>
+      <w:r>
+        <w:rPr>
+          <w:lang w:val="es-AR"/>
+        </w:rPr>
+        <w:t>programador y actualmente trabajo en una empresa privada donde tengo la oportunidad de enfrentar desafíos diariamente. Me encanta el hecho de poder encontrar soluciones creativas y efectivas para los problemas que se me presentan. Creo firmemente que la programación es una herramienta poderosa que puede cambiar el mundo y estoy emocionado de poder ser parte de ese cambio.</w:t>
+      </w:r>
+    </w:p>
+    <w:p>
+      <w:pPr>
+        <w:rPr>
+          <w:lang w:val="es-AR"/>
+        </w:rPr>
+      </w:pPr>
+      <w:r>
+        <w:rPr>
+          <w:lang w:val="es-AR"/>
+        </w:rPr>
+        <w:t>En mi trabajo, me esfuerzo por estar a la vanguardia de las últimas tecnologías y tendencias en programación. Siempre busco formas de mejorar mi conocimiento y habilidades para poder ser más eficiente y efectivo en mi trabajo. Soy una persona que disfruta del aprendizaje continuo y estoy convencido de que nunca se termina de aprender, especialmente en el campo de la tecnología donde todo evoluciona muy rápido.</w:t>
+      </w:r>
+    </w:p>
+    <w:p>
+      <w:pPr>
+        <w:rPr>
+          <w:lang w:val="es-AR"/>
+        </w:rPr>
+      </w:pPr>
+      <w:r>
+        <w:rPr>
+          <w:lang w:val="es-AR"/>
+        </w:rPr>
+        <w:t>Además, me gustan los desafíos. Me emociona enfrentar problemas complicados y poder encontrar soluciones innovadoras para ellos. Siempre trato de pensar fuera de la caja y encontrar una forma diferente de resolver los problemas.</w:t>
+      </w:r>
+    </w:p>
+    <w:p>
+      <w:pPr>
+        <w:rPr>
+          <w:lang w:val="es-AR"/>
+        </w:rPr>
+      </w:pPr>
+      <w:r>
+        <w:rPr>
+          <w:lang w:val="es-AR"/>
+        </w:rPr>
+        <w:t>Por último, quiero mencionar que no creo en los límites cognitivos. Creo que todos tenemos la capacidad de aprender y ser buenos en lo que nos proponemos. Es cuestión de práctica, dedicación y esfuerzo. Siempre estoy buscando formas de mejorar y superar mis propios límites.</w:t>
+      </w:r>
+    </w:p>
+    <w:p>
+      <w:pPr>
+        <w:rPr>
+          <w:lang w:val="es-AR"/>
+        </w:rPr>
+      </w:pPr>
+      <w:r>
+        <w:rPr>
+          <w:lang w:val="es-AR"/>
+        </w:rPr>
+        <w:t xml:space="preserve">En </w:t>
+      </w:r>
+      <w:proofErr w:type="gramStart"/>
+      <w:r>
+        <w:rPr>
+          <w:lang w:val="es-AR"/>
+        </w:rPr>
+        <w:t>resumen</w:t>
+      </w:r>
+      <w:proofErr w:type="gramEnd"/>
+      <w:r>
+        <w:rPr>
+          <w:lang w:val="es-AR"/>
+        </w:rPr>
+        <w:t xml:space="preserve"> me encantan los desafíos y no creo en los límites cognitivos. Estoy emocionado de formar parte de una comunidad de personas que comparten mi pasión y entusiasmo por la programación</w:t>
+      </w:r>
+      <w:r>
+        <w:rPr>
+          <w:lang w:val="es-AR"/>
+        </w:rPr>
+        <w:t>.</w:t>
+      </w:r>
+    </w:p>
+    <w:p>
+      <w:pPr>
+        <w:rPr>
+          <w:vanish/>
+          <w:lang w:val="es-AR"/>
+        </w:rPr>
+      </w:pPr>
+      <w:r>
+        <w:rPr>
+          <w:vanish/>
+          <w:lang w:val="es-AR"/>
+        </w:rPr>
+        <w:t>Principio del formulario</w:t>
+      </w:r>
+    </w:p>
+    <w:p/>
     <w:p>
       <w:r>
         <w:t xml:space="preserve"> </w:t>
@@ -129,7 +239,7 @@
 </file>
 
 <file path=word/styles.xml><?xml version="1.0" encoding="utf-8"?>
-<w:styles xmlns:mc="http://schemas.openxmlformats.org/markup-compatibility/2006" xmlns:r="http://schemas.openxmlformats.org/officeDocument/2006/relationships" xmlns:w="http://schemas.openxmlformats.org/wordprocessingml/2006/main" xmlns:w14="http://schemas.microsoft.com/office/word/2010/wordml" xmlns:w15="http://schemas.microsoft.com/office/word/2012/wordml" xmlns:w16se="http://schemas.microsoft.com/office/word/2015/wordml/symex" mc:Ignorable="w14 w15 w16se">
+<w:styles xmlns:mc="http://schemas.openxmlformats.org/markup-compatibility/2006" xmlns:r="http://schemas.openxmlformats.org/officeDocument/2006/relationships" xmlns:w="http://schemas.openxmlformats.org/wordprocessingml/2006/main" xmlns:w14="http://schemas.microsoft.com/office/word/2010/wordml" xmlns:w15="http://schemas.microsoft.com/office/word/2012/wordml" xmlns:w16cex="http://schemas.microsoft.com/office/word/2018/wordml/cex" xmlns:w16cid="http://schemas.microsoft.com/office/word/2016/wordml/cid" xmlns:w16="http://schemas.microsoft.com/office/word/2018/wordml" xmlns:w16sdtdh="http://schemas.microsoft.com/office/word/2020/wordml/sdtdatahash" xmlns:w16se="http://schemas.microsoft.com/office/word/2015/wordml/symex" mc:Ignorable="w14 w15 w16se w16cid w16 w16cex w16sdtdh">
   <w:docDefaults>
     <w:rPrDefault>
       <w:rPr>
@@ -145,7 +255,7 @@
       </w:pPr>
     </w:pPrDefault>
   </w:docDefaults>
-  <w:latentStyles w:defLockedState="0" w:defUIPriority="99" w:defSemiHidden="0" w:defUnhideWhenUsed="0" w:defQFormat="0" w:count="371">
+  <w:latentStyles w:defLockedState="0" w:defUIPriority="99" w:defSemiHidden="0" w:defUnhideWhenUsed="0" w:defQFormat="0" w:count="376">
     <w:lsdException w:name="Normal" w:uiPriority="0" w:qFormat="1"/>
     <w:lsdException w:name="heading 1" w:uiPriority="9" w:qFormat="1"/>
     <w:lsdException w:name="heading 2" w:semiHidden="1" w:uiPriority="9" w:unhideWhenUsed="1" w:qFormat="1"/>
@@ -251,7 +361,6 @@
     <w:lsdException w:name="HTML Sample" w:semiHidden="1" w:unhideWhenUsed="1"/>
     <w:lsdException w:name="HTML Typewriter" w:semiHidden="1" w:unhideWhenUsed="1"/>
     <w:lsdException w:name="HTML Variable" w:semiHidden="1" w:unhideWhenUsed="1"/>
-    <w:lsdException w:name="Normal Table" w:semiHidden="1" w:unhideWhenUsed="1"/>
     <w:lsdException w:name="annotation subject" w:semiHidden="1" w:unhideWhenUsed="1"/>
     <w:lsdException w:name="No List" w:semiHidden="1" w:unhideWhenUsed="1"/>
     <w:lsdException w:name="Outline List 1" w:semiHidden="1" w:unhideWhenUsed="1"/>
@@ -294,11 +403,8 @@
     <w:lsdException w:name="Table Contemporary" w:semiHidden="1" w:unhideWhenUsed="1"/>
     <w:lsdException w:name="Table Elegant" w:semiHidden="1" w:unhideWhenUsed="1"/>
     <w:lsdException w:name="Table Professional" w:semiHidden="1" w:unhideWhenUsed="1"/>
-    <w:lsdException w:name="Table Subtle 1" w:semiHidden="1" w:unhideWhenUsed="1"/>
     <w:lsdException w:name="Table Subtle 2" w:semiHidden="1" w:unhideWhenUsed="1"/>
     <w:lsdException w:name="Table Web 1" w:semiHidden="1" w:unhideWhenUsed="1"/>
-    <w:lsdException w:name="Table Web 2" w:semiHidden="1" w:unhideWhenUsed="1"/>
-    <w:lsdException w:name="Table Web 3" w:semiHidden="1" w:unhideWhenUsed="1"/>
     <w:lsdException w:name="Balloon Text" w:semiHidden="1" w:unhideWhenUsed="1"/>
     <w:lsdException w:name="Table Grid" w:uiPriority="39"/>
     <w:lsdException w:name="Table Theme" w:semiHidden="1" w:unhideWhenUsed="1"/>
@@ -517,6 +623,11 @@
     <w:lsdException w:name="List Table 5 Dark Accent 6" w:uiPriority="50"/>
     <w:lsdException w:name="List Table 6 Colorful Accent 6" w:uiPriority="51"/>
     <w:lsdException w:name="List Table 7 Colorful Accent 6" w:uiPriority="52"/>
+    <w:lsdException w:name="Mention" w:semiHidden="1" w:unhideWhenUsed="1"/>
+    <w:lsdException w:name="Smart Hyperlink" w:semiHidden="1" w:unhideWhenUsed="1"/>
+    <w:lsdException w:name="Hashtag" w:semiHidden="1" w:unhideWhenUsed="1"/>
+    <w:lsdException w:name="Unresolved Mention" w:semiHidden="1" w:unhideWhenUsed="1"/>
+    <w:lsdException w:name="Smart Link" w:semiHidden="1" w:unhideWhenUsed="1"/>
   </w:latentStyles>
   <w:style w:type="paragraph" w:default="1" w:styleId="Normal">
     <w:name w:val="Normal"/>
@@ -525,7 +636,6 @@
   <w:style w:type="character" w:default="1" w:styleId="Fuentedeprrafopredeter">
     <w:name w:val="Default Paragraph Font"/>
     <w:uiPriority w:val="1"/>
-    <w:semiHidden/>
     <w:unhideWhenUsed/>
   </w:style>
   <w:style w:type="table" w:default="1" w:styleId="Tablanormal">

</xml_diff>